<commit_message>
Added AI folder, added AI for Robotics notes
</commit_message>
<xml_diff>
--- a/IT/Networking Basics/Notes.docx
+++ b/IT/Networking Basics/Notes.docx
@@ -600,25 +600,7 @@
           <w:sz w:val="24"/>
           <w:szCs w:val="24"/>
         </w:rPr>
-        <w:t xml:space="preserve">Peer-to-Peer Network: computer responsible for own security and management. Each computer managed as separate device. Usually only used for very small network. </w:t>
-      </w:r>
-      <w:proofErr w:type="spellStart"/>
-      <w:r>
-        <w:rPr>
-          <w:rFonts w:ascii="Times New Roman" w:hAnsi="Times New Roman" w:cs="Times New Roman"/>
-          <w:sz w:val="24"/>
-          <w:szCs w:val="24"/>
-        </w:rPr>
-        <w:t>Homegroup</w:t>
-      </w:r>
-      <w:proofErr w:type="spellEnd"/>
-      <w:r>
-        <w:rPr>
-          <w:rFonts w:ascii="Times New Roman" w:hAnsi="Times New Roman" w:cs="Times New Roman"/>
-          <w:sz w:val="24"/>
-          <w:szCs w:val="24"/>
-        </w:rPr>
-        <w:t xml:space="preserve"> and Workstation are peer to peer. Used in small businesses and most home networks. </w:t>
+        <w:t xml:space="preserve">Peer-to-Peer Network: computer responsible for own security and management. Each computer managed as separate device. Usually only used for very small network. Homegroup and Workstation are peer to peer. Used in small businesses and most home networks. </w:t>
       </w:r>
     </w:p>
     <w:p>
@@ -1155,18 +1137,8 @@
           <w:sz w:val="24"/>
           <w:szCs w:val="24"/>
         </w:rPr>
-        <w:t xml:space="preserve">SCADA/ICS and </w:t>
-      </w:r>
-      <w:proofErr w:type="spellStart"/>
-      <w:r>
-        <w:rPr>
-          <w:rFonts w:ascii="Times New Roman" w:hAnsi="Times New Roman" w:cs="Times New Roman"/>
-          <w:sz w:val="24"/>
-          <w:szCs w:val="24"/>
-        </w:rPr>
-        <w:t>Medianets</w:t>
-      </w:r>
-      <w:proofErr w:type="spellEnd"/>
+        <w:t>SCADA/ICS and Medianets</w:t>
+      </w:r>
       <w:r>
         <w:rPr>
           <w:rFonts w:ascii="Times New Roman" w:hAnsi="Times New Roman" w:cs="Times New Roman"/>
@@ -1235,41 +1207,13 @@
           <w:szCs w:val="24"/>
         </w:rPr>
       </w:pPr>
-      <w:proofErr w:type="spellStart"/>
-      <w:r>
-        <w:rPr>
-          <w:rFonts w:ascii="Times New Roman" w:hAnsi="Times New Roman" w:cs="Times New Roman"/>
-          <w:sz w:val="24"/>
-          <w:szCs w:val="24"/>
-        </w:rPr>
-        <w:t>Medianets</w:t>
-      </w:r>
-      <w:proofErr w:type="spellEnd"/>
-      <w:r>
-        <w:rPr>
-          <w:rFonts w:ascii="Times New Roman" w:hAnsi="Times New Roman" w:cs="Times New Roman"/>
-          <w:sz w:val="24"/>
-          <w:szCs w:val="24"/>
-        </w:rPr>
-        <w:t xml:space="preserve">: networks optimized for distributing large video applications and similar technologies. Ex: Hulu, Netflix. Uses smart bandwidth detection systems, which allow </w:t>
-      </w:r>
-      <w:proofErr w:type="spellStart"/>
-      <w:r>
-        <w:rPr>
-          <w:rFonts w:ascii="Times New Roman" w:hAnsi="Times New Roman" w:cs="Times New Roman"/>
-          <w:sz w:val="24"/>
-          <w:szCs w:val="24"/>
-        </w:rPr>
-        <w:t>medianets</w:t>
-      </w:r>
-      <w:proofErr w:type="spellEnd"/>
-      <w:r>
-        <w:rPr>
-          <w:rFonts w:ascii="Times New Roman" w:hAnsi="Times New Roman" w:cs="Times New Roman"/>
-          <w:sz w:val="24"/>
-          <w:szCs w:val="24"/>
-        </w:rPr>
-        <w:t xml:space="preserve"> to adjust to higher or lower bandwidth devices, allowing it to provide smooth video transmission on any platform.</w:t>
+      <w:r>
+        <w:rPr>
+          <w:rFonts w:ascii="Times New Roman" w:hAnsi="Times New Roman" w:cs="Times New Roman"/>
+          <w:sz w:val="24"/>
+          <w:szCs w:val="24"/>
+        </w:rPr>
+        <w:t>Medianets: networks optimized for distributing large video applications and similar technologies. Ex: Hulu, Netflix. Uses smart bandwidth detection systems, which allow medianets to adjust to higher or lower bandwidth devices, allowing it to provide smooth video transmission on any platform.</w:t>
       </w:r>
     </w:p>
     <w:p>
@@ -1638,25 +1582,7 @@
           <w:sz w:val="24"/>
           <w:szCs w:val="24"/>
         </w:rPr>
-        <w:t xml:space="preserve">Detects and recovers from errors on physical layer by retransmitting </w:t>
-      </w:r>
-      <w:proofErr w:type="spellStart"/>
-      <w:r>
-        <w:rPr>
-          <w:rFonts w:ascii="Times New Roman" w:hAnsi="Times New Roman" w:cs="Times New Roman"/>
-          <w:sz w:val="24"/>
-          <w:szCs w:val="24"/>
-        </w:rPr>
-        <w:t>nonacknowledged</w:t>
-      </w:r>
-      <w:proofErr w:type="spellEnd"/>
-      <w:r>
-        <w:rPr>
-          <w:rFonts w:ascii="Times New Roman" w:hAnsi="Times New Roman" w:cs="Times New Roman"/>
-          <w:sz w:val="24"/>
-          <w:szCs w:val="24"/>
-        </w:rPr>
-        <w:t xml:space="preserve"> frames and handling duplicate frame receipt.</w:t>
+        <w:t>Detects and recovers from errors on physical layer by retransmitting nonacknowledged frames and handling duplicate frame receipt.</w:t>
       </w:r>
     </w:p>
     <w:p>
@@ -1738,25 +1664,7 @@
           <w:sz w:val="24"/>
           <w:szCs w:val="24"/>
         </w:rPr>
-        <w:t xml:space="preserve">Controls the operations of the </w:t>
-      </w:r>
-      <w:bookmarkStart w:id="0" w:name="_GoBack"/>
-      <w:r>
-        <w:rPr>
-          <w:rFonts w:ascii="Times New Roman" w:hAnsi="Times New Roman" w:cs="Times New Roman"/>
-          <w:sz w:val="24"/>
-          <w:szCs w:val="24"/>
-        </w:rPr>
-        <w:t>subnetwork</w:t>
-      </w:r>
-      <w:bookmarkEnd w:id="0"/>
-      <w:r>
-        <w:rPr>
-          <w:rFonts w:ascii="Times New Roman" w:hAnsi="Times New Roman" w:cs="Times New Roman"/>
-          <w:sz w:val="24"/>
-          <w:szCs w:val="24"/>
-        </w:rPr>
-        <w:t xml:space="preserve"> it is on. Determines best physical path for data by using network </w:t>
+        <w:t xml:space="preserve">Controls the operations of the subnetwork it is on. Determines best physical path for data by using network </w:t>
       </w:r>
       <w:r>
         <w:rPr>
@@ -1919,7 +1827,25 @@
           <w:sz w:val="24"/>
           <w:szCs w:val="24"/>
         </w:rPr>
-        <w:t xml:space="preserve"> Layer</w:t>
+        <w:t xml:space="preserve"> </w:t>
+      </w:r>
+      <w:r>
+        <w:rPr>
+          <w:rFonts w:ascii="Times New Roman" w:hAnsi="Times New Roman" w:cs="Times New Roman"/>
+          <w:sz w:val="24"/>
+          <w:szCs w:val="24"/>
+        </w:rPr>
+        <w:t xml:space="preserve">Transport </w:t>
+      </w:r>
+      <w:bookmarkStart w:id="0" w:name="_GoBack"/>
+      <w:bookmarkEnd w:id="0"/>
+      <w:r>
+        <w:rPr>
+          <w:rFonts w:ascii="Times New Roman" w:hAnsi="Times New Roman" w:cs="Times New Roman"/>
+          <w:sz w:val="24"/>
+          <w:szCs w:val="24"/>
+        </w:rPr>
+        <w:t>Layer</w:t>
       </w:r>
     </w:p>
     <w:p>

</xml_diff>